<commit_message>
#2 create table test
</commit_message>
<xml_diff>
--- a/outTest/xmlToString.docx
+++ b/outTest/xmlToString.docx
@@ -2,30 +2,171 @@
 <file path=word/document.xml><?xml version="1.0" encoding="utf-8"?>
 <w:document xmlns:wpc="http://schemas.microsoft.com/office/word/2010/wordprocessingCanvas" xmlns:cx="http://schemas.microsoft.com/office/drawing/2014/chartex" xmlns:mc="http://schemas.openxmlformats.org/markup-compatibility/2006" xmlns:o="urn:schemas-microsoft-com:office:office" xmlns:r="http://schemas.openxmlformats.org/officeDocument/2006/relationships" xmlns:m="http://schemas.openxmlformats.org/officeDocument/2006/math" xmlns:v="urn:schemas-microsoft-com:vml" xmlns:wp14="http://schemas.microsoft.com/office/word/2010/wordprocessingDrawing" xmlns:wp="http://schemas.openxmlformats.org/drawingml/2006/wordprocessingDrawing" xmlns:w10="urn:schemas-microsoft-com:office:word" xmlns:w="http://schemas.openxmlformats.org/wordprocessingml/2006/main" xmlns:w14="http://schemas.microsoft.com/office/word/2010/wordml" xmlns:w15="http://schemas.microsoft.com/office/word/2012/wordml" xmlns:w16se="http://schemas.microsoft.com/office/word/2015/wordml/symex" xmlns:wpg="http://schemas.microsoft.com/office/word/2010/wordprocessingGroup" xmlns:wpi="http://schemas.microsoft.com/office/word/2010/wordprocessingInk" xmlns:wne="http://schemas.microsoft.com/office/word/2006/wordml" xmlns:wps="http://schemas.microsoft.com/office/word/2010/wordprocessingShape" mc:Ignorable="w14 w15 w16se wp14">
   <w:body>
-    <w:p>
-      <w:pPr>
-        <w:rPr>
-          <w:rtl/>
-          <w:lang w:bidi="fa-IR"/>
-        </w:rPr>
-      </w:pPr>
-      <w:bookmarkStart w:id="0" w:name="_GoBack"/>
-      <w:bookmarkEnd w:id="0"/>
-      <w:r>
-        <w:rPr>
-          <w:rFonts w:cs="B Nazanin"/>
-          <w:rtl/>
-          <w:lang w:bidi="fa-IR"/>
-        </w:rPr>
-        <w:t>میلاد ابراهیم پور</w:t>
-      </w:r>
-    </w:p>
-    <w:sectPr>
-      <w:pgSz w:w="12240" w:h="15840"/>
-      <w:pgMar w:top="1440" w:right="1440" w:bottom="1440" w:left="1440" w:header="708" w:footer="708" w:gutter="0"/>
-      <w:cols w:space="708"/>
-      <w:docGrid w:linePitch="360"/>
-    </w:sectPr>
+    <w:tbl>
+      <w:tblPr>
+        <w:tblStyle w:val="TableGrid"/>
+        <w:tblW w:w="0" w:type="auto"/>
+        <w:tblLook w:val="04A0" w:firstRow="1" w:lastRow="0" w:firstColumn="1" w:lastColumn="0" w:noHBand="0" w:noVBand="1"/>
+      </w:tblPr>
+      <w:tblGrid>
+        <w:gridCol w:w="1558"/>
+        <w:gridCol w:w="1558"/>
+        <w:gridCol w:w="1558"/>
+        <w:gridCol w:w="1558"/>
+        <w:gridCol w:w="1559"/>
+        <w:gridCol w:w="1559"/>
+      </w:tblGrid>
+      <w:tr>
+        <w:tc>
+          <w:tcPr>
+            <w:tcW w:w="1558" w:type="dxa"/>
+          </w:tcPr>
+          <w:p>
+            <w:pPr>
+              <w:rPr>
+                <w:lang w:bidi="fa-IR"/>
+              </w:rPr>
+            </w:pPr>
+            <w:bookmarkStart w:id="0" w:name="_GoBack"/>
+            <w:bookmarkEnd w:id="0"/>
+          </w:p>
+        </w:tc>
+        <w:tc>
+          <w:tcPr>
+            <w:tcW w:w="1558" w:type="dxa"/>
+          </w:tcPr>
+          <w:p>
+            <w:pPr>
+              <w:rPr>
+                <w:lang w:bidi="fa-IR"/>
+              </w:rPr>
+            </w:pPr>
+          </w:p>
+        </w:tc>
+        <w:tc>
+          <w:tcPr>
+            <w:tcW w:w="1558" w:type="dxa"/>
+          </w:tcPr>
+          <w:p>
+            <w:pPr>
+              <w:rPr>
+                <w:lang w:bidi="fa-IR"/>
+              </w:rPr>
+            </w:pPr>
+          </w:p>
+        </w:tc>
+        <w:tc>
+          <w:tcPr>
+            <w:tcW w:w="1558" w:type="dxa"/>
+          </w:tcPr>
+          <w:p>
+            <w:pPr>
+              <w:rPr>
+                <w:lang w:bidi="fa-IR"/>
+              </w:rPr>
+            </w:pPr>
+          </w:p>
+        </w:tc>
+        <w:tc>
+          <w:tcPr>
+            <w:tcW w:w="1559" w:type="dxa"/>
+          </w:tcPr>
+          <w:p>
+            <w:pPr>
+              <w:rPr>
+                <w:lang w:bidi="fa-IR"/>
+              </w:rPr>
+            </w:pPr>
+          </w:p>
+        </w:tc>
+        <w:tc>
+          <w:tcPr>
+            <w:tcW w:w="1559" w:type="dxa"/>
+          </w:tcPr>
+          <w:p>
+            <w:pPr>
+              <w:rPr>
+                <w:lang w:bidi="fa-IR"/>
+              </w:rPr>
+            </w:pPr>
+          </w:p>
+        </w:tc>
+      </w:tr>
+      <w:tr>
+        <w:tc>
+          <w:tcPr>
+            <w:tcW w:w="1558" w:type="dxa"/>
+          </w:tcPr>
+          <w:p>
+            <w:pPr>
+              <w:rPr>
+                <w:lang w:bidi="fa-IR"/>
+              </w:rPr>
+            </w:pPr>
+          </w:p>
+        </w:tc>
+        <w:tc>
+          <w:tcPr>
+            <w:tcW w:w="1558" w:type="dxa"/>
+          </w:tcPr>
+          <w:p>
+            <w:pPr>
+              <w:rPr>
+                <w:lang w:bidi="fa-IR"/>
+              </w:rPr>
+            </w:pPr>
+          </w:p>
+        </w:tc>
+        <w:tc>
+          <w:tcPr>
+            <w:tcW w:w="1558" w:type="dxa"/>
+          </w:tcPr>
+          <w:p>
+            <w:pPr>
+              <w:rPr>
+                <w:lang w:bidi="fa-IR"/>
+              </w:rPr>
+            </w:pPr>
+          </w:p>
+        </w:tc>
+        <w:tc>
+          <w:tcPr>
+            <w:tcW w:w="1558" w:type="dxa"/>
+          </w:tcPr>
+          <w:p>
+            <w:pPr>
+              <w:rPr>
+                <w:lang w:bidi="fa-IR"/>
+              </w:rPr>
+            </w:pPr>
+          </w:p>
+        </w:tc>
+        <w:tc>
+          <w:tcPr>
+            <w:tcW w:w="1559" w:type="dxa"/>
+          </w:tcPr>
+          <w:p>
+            <w:pPr>
+              <w:rPr>
+                <w:lang w:bidi="fa-IR"/>
+              </w:rPr>
+            </w:pPr>
+          </w:p>
+        </w:tc>
+        <w:tc>
+          <w:tcPr>
+            <w:tcW w:w="1559" w:type="dxa"/>
+          </w:tcPr>
+          <w:p>
+            <w:pPr>
+              <w:rPr>
+                <w:lang w:bidi="fa-IR"/>
+              </w:rPr>
+            </w:pPr>
+          </w:p>
+        </w:tc>
+      </w:tr>
+    </w:tbl>
   </w:body>
 </w:document>
 </file>
@@ -551,6 +692,24 @@
     <w:semiHidden/>
     <w:unhideWhenUsed/>
   </w:style>
+  <w:style w:type="table" w:styleId="TestTableStyle">
+    <w:name w:val="Test Table Style"/>
+    <w:basedOn w:val="TableNormal"/>
+    <w:tblPr>
+      <w:tblBorders>
+        <w:top w:val="single" w:sz="4" w:space="0" w:color="auto"/>
+        <w:bottom w:val="single" w:sz="4" w:space="0" w:color="auto"/>
+      </w:tblBorders>
+    </w:tblPr>
+    <w:tblStylePr w:type="firstRow">
+      <w:rPr>
+        <w:b/>
+      </w:rPr>
+      <w:tcPr>
+        <w:shd w:val="clear" w:color="auto" w:fill="ED1C24"/>
+      </w:tcPr>
+    </w:tblStylePr>
+  </w:style>
   <w:style w:type="table" w:default="1" w:styleId="TableNormal">
     <w:name w:val="Normal Table"/>
     <w:uiPriority w:val="99"/>
@@ -571,6 +730,25 @@
     <w:uiPriority w:val="99"/>
     <w:semiHidden/>
     <w:unhideWhenUsed/>
+  </w:style>
+  <w:style w:type="table" w:styleId="TableGrid">
+    <w:name w:val="Table Grid"/>
+    <w:basedOn w:val="TableNormal"/>
+    <w:uiPriority w:val="39"/>
+    <w:rsid w:val="002052CC"/>
+    <w:pPr>
+      <w:spacing w:after="0" w:line="240" w:lineRule="auto"/>
+    </w:pPr>
+    <w:tblPr>
+      <w:tblBorders>
+        <w:top w:val="single" w:sz="4" w:space="0" w:color="auto"/>
+        <w:left w:val="single" w:sz="4" w:space="0" w:color="auto"/>
+        <w:bottom w:val="single" w:sz="4" w:space="0" w:color="auto"/>
+        <w:right w:val="single" w:sz="4" w:space="0" w:color="auto"/>
+        <w:insideH w:val="single" w:sz="4" w:space="0" w:color="auto"/>
+        <w:insideV w:val="single" w:sz="4" w:space="0" w:color="auto"/>
+      </w:tblBorders>
+    </w:tblPr>
   </w:style>
 </w:styles>
 </file>

</xml_diff>

<commit_message>
#3 create table like of example file
</commit_message>
<xml_diff>
--- a/outTest/xmlToString.docx
+++ b/outTest/xmlToString.docx
@@ -2,10 +2,43 @@
 <file path=word/document.xml><?xml version="1.0" encoding="utf-8"?>
 <w:document xmlns:wpc="http://schemas.microsoft.com/office/word/2010/wordprocessingCanvas" xmlns:cx="http://schemas.microsoft.com/office/drawing/2014/chartex" xmlns:mc="http://schemas.openxmlformats.org/markup-compatibility/2006" xmlns:o="urn:schemas-microsoft-com:office:office" xmlns:r="http://schemas.openxmlformats.org/officeDocument/2006/relationships" xmlns:m="http://schemas.openxmlformats.org/officeDocument/2006/math" xmlns:v="urn:schemas-microsoft-com:vml" xmlns:wp14="http://schemas.microsoft.com/office/word/2010/wordprocessingDrawing" xmlns:wp="http://schemas.openxmlformats.org/drawingml/2006/wordprocessingDrawing" xmlns:w10="urn:schemas-microsoft-com:office:word" xmlns:w="http://schemas.openxmlformats.org/wordprocessingml/2006/main" xmlns:w14="http://schemas.microsoft.com/office/word/2010/wordml" xmlns:w15="http://schemas.microsoft.com/office/word/2012/wordml" xmlns:w16se="http://schemas.microsoft.com/office/word/2015/wordml/symex" xmlns:wpg="http://schemas.microsoft.com/office/word/2010/wordprocessingGroup" xmlns:wpi="http://schemas.microsoft.com/office/word/2010/wordprocessingInk" xmlns:wne="http://schemas.microsoft.com/office/word/2006/wordml" xmlns:wps="http://schemas.microsoft.com/office/word/2010/wordprocessingShape" mc:Ignorable="w14 w15 w16se wp14">
   <w:body>
+    <w:p>
+      <w:pPr>
+        <w:jc w:val="right"/>
+        <w:rPr>
+          <w:rFonts w:cs="B Nazanin"/>
+        </w:rPr>
+      </w:pPr>
+      <w:bookmarkStart w:id="0" w:name="_GoBack"/>
+      <w:r>
+        <w:rPr>
+          <w:rFonts w:cs="B Nazanin"/>
+          <w:bCs/>
+          <w:rtl/>
+          <w:lang w:bidi="fa-IR"/>
+          <w:sz w:val="24"/>
+          <w:szCs w:val="24"/>
+        </w:rPr>
+        <w:t>17-1-</w:t>
+        <w:t xml:space="preserve"> </w:t>
+      </w:r>
+      <w:r>
+        <w:rPr>
+          <w:rFonts w:cs="B Nazanin"/>
+          <w:bCs/>
+          <w:rtl/>
+          <w:lang w:bidi="fa-IR"/>
+          <w:sz w:val="24"/>
+          <w:szCs w:val="24"/>
+        </w:rPr>
+        <w:t>کارکنان شاغل در دانشگاههای علوم پزشکی برحسب گروه شغلی</w:t>
+      </w:r>
+    </w:p>
     <w:tbl>
       <w:tblPr>
         <w:tblStyle w:val="TableGrid"/>
-        <w:tblW w:w="0" w:type="auto"/>
+        <w:bidiVisual/>
+        <w:tblW w:w="100%" w:type="auto"/>
         <w:tblLook w:val="04A0" w:firstRow="1" w:lastRow="0" w:firstColumn="1" w:lastColumn="0" w:noHBand="0" w:noVBand="1"/>
       </w:tblPr>
       <w:tblGrid>
@@ -14,159 +47,575 @@
         <w:gridCol w:w="1558"/>
         <w:gridCol w:w="1558"/>
         <w:gridCol w:w="1559"/>
-        <w:gridCol w:w="1559"/>
       </w:tblGrid>
       <w:tr>
         <w:tc>
           <w:tcPr>
-            <w:tcW w:w="1558" w:type="dxa"/>
-          </w:tcPr>
-          <w:p>
-            <w:pPr>
-              <w:rPr>
-                <w:lang w:bidi="fa-IR"/>
-              </w:rPr>
-            </w:pPr>
-            <w:bookmarkStart w:id="0" w:name="_GoBack"/>
-            <w:bookmarkEnd w:id="0"/>
-          </w:p>
-        </w:tc>
-        <w:tc>
-          <w:tcPr>
-            <w:tcW w:w="1558" w:type="dxa"/>
-          </w:tcPr>
-          <w:p>
-            <w:pPr>
-              <w:rPr>
-                <w:lang w:bidi="fa-IR"/>
-              </w:rPr>
-            </w:pPr>
-          </w:p>
-        </w:tc>
-        <w:tc>
-          <w:tcPr>
-            <w:tcW w:w="1558" w:type="dxa"/>
-          </w:tcPr>
-          <w:p>
-            <w:pPr>
-              <w:rPr>
-                <w:lang w:bidi="fa-IR"/>
-              </w:rPr>
-            </w:pPr>
-          </w:p>
-        </w:tc>
-        <w:tc>
-          <w:tcPr>
-            <w:tcW w:w="1558" w:type="dxa"/>
-          </w:tcPr>
-          <w:p>
-            <w:pPr>
-              <w:rPr>
-                <w:lang w:bidi="fa-IR"/>
-              </w:rPr>
-            </w:pPr>
-          </w:p>
-        </w:tc>
-        <w:tc>
-          <w:tcPr>
-            <w:tcW w:w="1559" w:type="dxa"/>
-          </w:tcPr>
-          <w:p>
-            <w:pPr>
-              <w:rPr>
-                <w:lang w:bidi="fa-IR"/>
-              </w:rPr>
-            </w:pPr>
-          </w:p>
-        </w:tc>
-        <w:tc>
-          <w:tcPr>
-            <w:tcW w:w="1559" w:type="dxa"/>
-          </w:tcPr>
-          <w:p>
-            <w:pPr>
-              <w:rPr>
-                <w:lang w:bidi="fa-IR"/>
-              </w:rPr>
-            </w:pPr>
+            <w:tcW w:w="30%" w:type="pct"/>
+            <w:tcBorders>
+              <w:left w:val="single" w:sz="0" w:space="0" w:color="FFFFFF"/>
+              <w:right w:val="single" w:sz="0" w:space="0" w:color="FFFFFF"/>
+              <w:top w:val="single" w:sz="17" w:space="0" w:color="000000"/>
+              <w:bottom w:val="single" w:sz="17" w:space="0" w:color="000000"/>
+            </w:tcBorders>
+          </w:tcPr>
+          <w:p>
+            <w:pPr>
+              <w:jc w:val="center"/>
+              <w:rPr>
+                <w:lang w:bidi="fa-IR"/>
+              </w:rPr>
+            </w:pPr>
+            <w:r>
+              <w:rPr>
+                <w:bCs/>
+                <w:rFonts w:cs="B Nazanin"/>
+                <w:rtl/>
+                <w:lang w:bidi="fa-IR"/>
+                <w:b w:val="true"/>
+              </w:rPr>
+              <w:t>سال و استان</w:t>
+            </w:r>
+          </w:p>
+        </w:tc>
+        <w:tc>
+          <w:tcPr>
+            <w:tcW w:w="16.66%" w:type="pct"/>
+            <w:tcBorders>
+              <w:left w:val="single" w:sz="17" w:space="0" w:color="000000"/>
+              <w:bottom w:val="single" w:sz="17" w:space="0" w:color="000000"/>
+              <w:top w:val="single" w:sz="17" w:space="0" w:color="000000"/>
+            </w:tcBorders>
+          </w:tcPr>
+          <w:p>
+            <w:pPr>
+              <w:jc w:val="center"/>
+              <w:rPr>
+                <w:lang w:bidi="fa-IR"/>
+              </w:rPr>
+            </w:pPr>
+            <w:r>
+              <w:rPr>
+                <w:bCs/>
+                <w:rFonts w:cs="B Nazanin"/>
+                <w:b w:val="true"/>
+                <w:rtl/>
+                <w:lang w:bidi="fa-IR"/>
+              </w:rPr>
+              <w:t>جمع</w:t>
+            </w:r>
+          </w:p>
+        </w:tc>
+        <w:tc>
+          <w:tcPr>
+            <w:tcW w:w="16.66%" w:type="pct"/>
+            <w:tcBorders>
+              <w:top w:val="single" w:sz="17" w:space="0" w:color="000000"/>
+              <w:left w:val="single" w:sz="17" w:space="0" w:color="000000"/>
+              <w:bottom w:val="single" w:sz="17" w:space="0" w:color="000000"/>
+            </w:tcBorders>
+          </w:tcPr>
+          <w:p>
+            <w:pPr>
+              <w:jc w:val="center"/>
+              <w:rPr>
+                <w:lang w:bidi="fa-IR"/>
+              </w:rPr>
+            </w:pPr>
+            <w:r>
+              <w:rPr>
+                <w:bCs/>
+                <w:rFonts w:cs="B Nazanin"/>
+                <w:rtl/>
+                <w:lang w:bidi="fa-IR"/>
+                <w:b w:val="true"/>
+              </w:rPr>
+              <w:t>پزشک</w:t>
+            </w:r>
+          </w:p>
+        </w:tc>
+        <w:tc>
+          <w:tcPr>
+            <w:tcW w:w="16.66%" w:type="pct"/>
+            <w:tcBorders>
+              <w:top w:val="single" w:sz="17" w:space="0" w:color="000000"/>
+              <w:left w:val="single" w:sz="17" w:space="0" w:color="000000"/>
+              <w:bottom w:val="single" w:sz="17" w:space="0" w:color="000000"/>
+            </w:tcBorders>
+          </w:tcPr>
+          <w:p>
+            <w:pPr>
+              <w:jc w:val="center"/>
+              <w:rPr>
+                <w:lang w:bidi="fa-IR"/>
+              </w:rPr>
+            </w:pPr>
+            <w:r>
+              <w:rPr>
+                <w:bCs/>
+                <w:rFonts w:cs="B Nazanin"/>
+                <w:rtl/>
+                <w:lang w:bidi="fa-IR"/>
+                <w:b w:val="true"/>
+              </w:rPr>
+              <w:t>پیراپزشک</w:t>
+            </w:r>
+          </w:p>
+        </w:tc>
+        <w:tc>
+          <w:tcPr>
+            <w:tcW w:w="20%" w:type="pct"/>
+            <w:tcBorders>
+              <w:right w:val="single" w:sz="0" w:space="0" w:color="FFFFFF"/>
+              <w:left w:val="single" w:sz="17" w:space="0" w:color="000000"/>
+              <w:top w:val="single" w:sz="17" w:space="0" w:color="0000000"/>
+              <w:bottom w:val="single" w:sz="17" w:space="0" w:color="000000"/>
+            </w:tcBorders>
+          </w:tcPr>
+          <w:p>
+            <w:pPr>
+              <w:jc w:val="center"/>
+              <w:rPr>
+                <w:lang w:bidi="fa-IR"/>
+              </w:rPr>
+            </w:pPr>
+            <w:r>
+              <w:rPr>
+                <w:bCs/>
+                <w:rFonts w:cs="B Nazanin"/>
+                <w:rtl/>
+                <w:lang w:bidi="fa-IR"/>
+                <w:b w:val="true"/>
+              </w:rPr>
+              <w:t>سایر کارکنان</w:t>
+            </w:r>
           </w:p>
         </w:tc>
       </w:tr>
       <w:tr>
         <w:tc>
           <w:tcPr>
-            <w:tcW w:w="1558" w:type="dxa"/>
-          </w:tcPr>
-          <w:p>
-            <w:pPr>
-              <w:rPr>
-                <w:lang w:bidi="fa-IR"/>
-              </w:rPr>
-            </w:pPr>
-          </w:p>
-        </w:tc>
-        <w:tc>
-          <w:tcPr>
-            <w:tcW w:w="1558" w:type="dxa"/>
-          </w:tcPr>
-          <w:p>
-            <w:pPr>
-              <w:rPr>
-                <w:lang w:bidi="fa-IR"/>
-              </w:rPr>
-            </w:pPr>
-          </w:p>
-        </w:tc>
-        <w:tc>
-          <w:tcPr>
-            <w:tcW w:w="1558" w:type="dxa"/>
-          </w:tcPr>
-          <w:p>
-            <w:pPr>
-              <w:rPr>
-                <w:lang w:bidi="fa-IR"/>
-              </w:rPr>
-            </w:pPr>
-          </w:p>
-        </w:tc>
-        <w:tc>
-          <w:tcPr>
-            <w:tcW w:w="1558" w:type="dxa"/>
-          </w:tcPr>
-          <w:p>
-            <w:pPr>
-              <w:rPr>
-                <w:lang w:bidi="fa-IR"/>
-              </w:rPr>
-            </w:pPr>
-          </w:p>
-        </w:tc>
-        <w:tc>
-          <w:tcPr>
-            <w:tcW w:w="1559" w:type="dxa"/>
-          </w:tcPr>
-          <w:p>
-            <w:pPr>
-              <w:rPr>
-                <w:lang w:bidi="fa-IR"/>
-              </w:rPr>
-            </w:pPr>
-          </w:p>
-        </w:tc>
-        <w:tc>
-          <w:tcPr>
-            <w:tcW w:w="1559" w:type="dxa"/>
-          </w:tcPr>
-          <w:p>
-            <w:pPr>
-              <w:rPr>
-                <w:lang w:bidi="fa-IR"/>
-              </w:rPr>
-            </w:pPr>
+            <w:tcW w:w="30%" w:type="ptc"/>
+            <w:tcBorders>
+              <w:left w:val="single" w:sz="0" w:space="0" w:color="FFFFFF"/>
+              <w:bottom w:val="single" w:sz="0" w:space="0" w:color="FFFFFF"/>
+              <w:right w:val="single" w:sz="17" w:space="0" w:color="000000"/>
+              <w:top w:val="single" w:sz="17" w:space="0" w:color="000000"/>
+            </w:tcBorders>
+          </w:tcPr>
+          <w:p>
+            <w:pPr>
+              <w:jc w:val="center"/>
+              <w:rPr>
+                <w:lang w:bidi="fa-IR"/>
+              </w:rPr>
+            </w:pPr>
+            <w:r>
+              <w:rPr>
+                <w:rFonts w:cs="B Nazanin"/>
+                <w:rtl/>
+                <w:lang w:bidi="fa-IR"/>
+              </w:rPr>
+              <w:t>1375</w:t>
+            </w:r>
+          </w:p>
+        </w:tc>
+        <w:tc>
+          <w:tcPr>
+            <w:tcW w:w="16.66%" w:type="pct"/>
+            <w:tcBorders>
+              <w:left w:val="single" w:sz="0" w:space="0" w:color="FFFFFF"/>
+              <w:bottom w:val="single" w:sz="0" w:space="0" w:color="FFFFFF"/>
+              <w:right w:val="single" w:sz="0" w:space="0" w:color="FFFFFF"/>
+            </w:tcBorders>
+          </w:tcPr>
+          <w:p>
+            <w:pPr>
+              <w:jc w:val="center"/>
+              <w:rPr>
+                <w:lang w:bidi="fa-IR"/>
+              </w:rPr>
+            </w:pPr>
+            <w:r>
+              <w:rPr>
+                <w:rFonts w:cs="B Nazanin"/>
+                <w:rtl/>
+                <w:lang w:bidi="fa-IR"/>
+              </w:rPr>
+              <w:t>269894</w:t>
+            </w:r>
+          </w:p>
+        </w:tc>
+        <w:tc>
+          <w:tcPr>
+            <w:tcW w:w="16.66%" w:type="tcp"/>
+            <w:tcBorders>
+              <w:left w:val="single" w:sz="0" w:space="0" w:color="FFFFFF"/>
+              <w:bottom w:val="single" w:sz="0" w:space="0" w:color="FFFFFF"/>
+              <w:right w:val="single" w:sz="0" w:space="0" w:color="FFFFFF"/>
+            </w:tcBorders>
+          </w:tcPr>
+          <w:p>
+            <w:pPr>
+              <w:jc w:val="center"/>
+              <w:rPr>
+                <w:lang w:bidi="fa-IR"/>
+              </w:rPr>
+            </w:pPr>
+            <w:r>
+              <w:rPr>
+                <w:rFonts w:cs="B Nazanin"/>
+                <w:rtl/>
+                <w:lang w:bidi="fa-IR"/>
+              </w:rPr>
+              <w:t>19585</w:t>
+            </w:r>
+          </w:p>
+        </w:tc>
+        <w:tc>
+          <w:tcPr>
+            <w:tcW w:w="16.66%" w:type="tcp"/>
+            <w:tcBorders>
+              <w:left w:val="single" w:sz="0" w:space="0" w:color="FFFFFF"/>
+              <w:bottom w:val="single" w:sz="0" w:space="0" w:color="FFFFFF"/>
+              <w:right w:val="single" w:sz="0" w:space="0" w:color="FFFFFF"/>
+            </w:tcBorders>
+          </w:tcPr>
+          <w:p>
+            <w:pPr>
+              <w:jc w:val="center"/>
+              <w:rPr>
+                <w:lang w:bidi="fa-IR"/>
+              </w:rPr>
+            </w:pPr>
+            <w:r>
+              <w:rPr>
+                <w:rFonts w:cs="B Nazanin"/>
+                <w:rtl/>
+                <w:lang w:bidi="fa-IR"/>
+              </w:rPr>
+              <w:t>149380</w:t>
+            </w:r>
+          </w:p>
+        </w:tc>
+        <w:tc>
+          <w:tcPr>
+            <w:tcW w:w="20%" w:type="tcp"/>
+            <w:tcBorders>
+              <w:bottom w:val="single" w:sz="0" w:space="0" w:color="FFFFFF"/>
+              <w:right w:val="single" w:sz="0" w:space="0" w:color="FFFFFF"/>
+              <w:left w:val="single" w:sz="0" w:space="0" w:color="FFFFFF"/>
+            </w:tcBorders>
+          </w:tcPr>
+          <w:p>
+            <w:pPr>
+              <w:jc w:val="center"/>
+              <w:rPr>
+                <w:lang w:bidi="fa-IR"/>
+              </w:rPr>
+            </w:pPr>
+            <w:r>
+              <w:rPr>
+                <w:rFonts w:cs="B Nazanin"/>
+                <w:rtl/>
+                <w:lang w:bidi="fa-IR"/>
+              </w:rPr>
+              <w:t>100929</w:t>
+            </w:r>
+          </w:p>
+        </w:tc>
+      </w:tr>
+      <w:tr>
+        <w:tc>
+          <w:tcPr>
+            <w:tcW w:w="30%" w:type="ptc"/>
+            <w:tcBorders>
+              <w:top w:val="single" w:sz="0" w:space="0" w:color="FFFFFF"/>
+              <w:left w:val="single" w:sz="0" w:space="0" w:color="FFFFFF"/>
+              <w:bottom w:val="single" w:sz="0" w:space="0" w:color="FFFFFF"/>
+              <w:right w:val="single" w:sz="17" w:space="0" w:color="000000"/>
+            </w:tcBorders>
+          </w:tcPr>
+          <w:p>
+            <w:pPr>
+              <w:jc w:val="center"/>
+              <w:rPr>
+                <w:lang w:bidi="fa-IR"/>
+              </w:rPr>
+            </w:pPr>
+            <w:r>
+              <w:rPr>
+                <w:rFonts w:cs="B Nazanin"/>
+                <w:rtl/>
+                <w:lang w:bidi="fa-IR"/>
+              </w:rPr>
+              <w:t>1380</w:t>
+            </w:r>
+          </w:p>
+        </w:tc>
+        <w:tc>
+          <w:tcPr>
+            <w:tcW w:w="16.66%" w:type="tcp"/>
+            <w:tcBorders>
+              <w:top w:val="single" w:sz="0" w:space="0" w:color="FFFFFF"/>
+              <w:left w:val="single" w:sz="0" w:space="0" w:color="FFFFFF"/>
+              <w:bottom w:val="single" w:sz="0" w:space="0" w:color="FFFFFF"/>
+              <w:right w:val="single" w:sz="0" w:space="0" w:color="FFFFFF"/>
+            </w:tcBorders>
+          </w:tcPr>
+          <w:p>
+            <w:pPr>
+              <w:jc w:val="center"/>
+              <w:rPr>
+                <w:lang w:bidi="fa-IR"/>
+              </w:rPr>
+            </w:pPr>
+            <w:r>
+              <w:rPr>
+                <w:rFonts w:cs="B Nazanin"/>
+                <w:rtl/>
+                <w:lang w:bidi="fa-IR"/>
+              </w:rPr>
+              <w:t>295325</w:t>
+            </w:r>
+          </w:p>
+        </w:tc>
+        <w:tc>
+          <w:tcPr>
+            <w:tcW w:w="16.66%" w:type="pct"/>
+            <w:tcBorders>
+              <w:top w:val="single" w:sz="0" w:space="0" w:color="FFFFFF"/>
+              <w:left w:val="single" w:sz="0" w:space="0" w:color="FFFFFF"/>
+              <w:bottom w:val="single" w:sz="0" w:space="0" w:color="FFFFFF"/>
+              <w:right w:val="single" w:sz="0" w:space="0" w:color="FFFFFF"/>
+            </w:tcBorders>
+          </w:tcPr>
+          <w:p>
+            <w:pPr>
+              <w:jc w:val="center"/>
+              <w:rPr>
+                <w:lang w:bidi="fa-IR"/>
+              </w:rPr>
+            </w:pPr>
+            <w:r>
+              <w:rPr>
+                <w:rFonts w:cs="B Nazanin"/>
+                <w:rtl/>
+                <w:lang w:bidi="fa-IR"/>
+              </w:rPr>
+              <w:t>21175</w:t>
+            </w:r>
+          </w:p>
+        </w:tc>
+        <w:tc>
+          <w:tcPr>
+            <w:tcW w:w="16.66%" w:type="pct"/>
+            <w:tcBorders>
+              <w:top w:val="single" w:sz="0" w:space="0" w:color="FFFFFF"/>
+              <w:left w:val="single" w:sz="0" w:space="0" w:color="FFFFFF"/>
+              <w:bottom w:val="single" w:sz="0" w:space="0" w:color="FFFFFF"/>
+              <w:right w:val="single" w:sz="0" w:space="0" w:color="FFFFFF"/>
+            </w:tcBorders>
+          </w:tcPr>
+          <w:p>
+            <w:pPr>
+              <w:jc w:val="center"/>
+              <w:rPr>
+                <w:lang w:bidi="fa-IR"/>
+              </w:rPr>
+            </w:pPr>
+            <w:r>
+              <w:rPr>
+                <w:rFonts w:cs="B Nazanin"/>
+                <w:rtl/>
+                <w:lang w:bidi="fa-IR"/>
+              </w:rPr>
+              <w:t>152396</w:t>
+            </w:r>
+          </w:p>
+        </w:tc>
+        <w:tc>
+          <w:tcPr>
+            <w:tcW w:w="20%" w:type="pct"/>
+            <w:tcBorders>
+              <w:top w:val="single" w:sz="0" w:space="0" w:color="FFFFFF"/>
+              <w:bottom w:val="single" w:sz="0" w:space="0" w:color="FFFFFF"/>
+              <w:right w:val="single" w:sz="0" w:space="0" w:color="FFFFFF"/>
+              <w:left w:val="single" w:sz="0" w:space="0" w:color="FFFFFF"/>
+            </w:tcBorders>
+          </w:tcPr>
+          <w:p>
+            <w:pPr>
+              <w:jc w:val="center"/>
+              <w:rPr>
+                <w:lang w:bidi="fa-IR"/>
+              </w:rPr>
+            </w:pPr>
+            <w:r>
+              <w:rPr>
+                <w:rFonts w:cs="B Nazanin"/>
+                <w:rtl/>
+                <w:lang w:bidi="fa-IR"/>
+              </w:rPr>
+              <w:t>121754</w:t>
+            </w:r>
+          </w:p>
+        </w:tc>
+      </w:tr>
+      <w:tr>
+        <w:tc>
+          <w:tcPr>
+            <w:tcW w:w="30%" w:type="ptc"/>
+            <w:tcBorders>
+              <w:top w:val="single" w:sz="0" w:space="0" w:color="FFFFFF"/>
+              <w:left w:val="single" w:sz="0" w:space="0" w:color="FFFFFF"/>
+              <w:right w:val="single" w:sz="17" w:space="0" w:color="000000"/>
+              <w:bottom w:val="single" w:sz="17" w:space="0" w:color="000000"/>
+            </w:tcBorders>
+          </w:tcPr>
+          <w:p>
+            <w:pPr>
+              <w:jc w:val="center"/>
+              <w:rPr>
+                <w:lang w:bidi="fa-IR"/>
+              </w:rPr>
+            </w:pPr>
+            <w:r>
+              <w:rPr>
+                <w:rFonts w:cs="B Nazanin"/>
+                <w:rtl/>
+                <w:lang w:bidi="fa-IR"/>
+              </w:rPr>
+              <w:t>1385</w:t>
+            </w:r>
+          </w:p>
+        </w:tc>
+        <w:tc>
+          <w:tcPr>
+            <w:tcW w:w="16.66%" w:type="pct"/>
+            <w:tcBorders>
+              <w:top w:val="single" w:sz="0" w:space="0" w:color="FFFFFF"/>
+              <w:left w:val="single" w:sz="0" w:space="0" w:color="FFFFFF"/>
+              <w:right w:val="single" w:sz="0" w:space="0" w:color="FFFFFF"/>
+              <w:bottom w:val="single" w:sz="17" w:space="0" w:color="000000"/>
+            </w:tcBorders>
+          </w:tcPr>
+          <w:p>
+            <w:pPr>
+              <w:jc w:val="center"/>
+              <w:rPr>
+                <w:lang w:bidi="fa-IR"/>
+              </w:rPr>
+            </w:pPr>
+            <w:r>
+              <w:rPr>
+                <w:rFonts w:cs="B Nazanin"/>
+                <w:rtl/>
+                <w:lang w:bidi="fa-IR"/>
+              </w:rPr>
+              <w:t>321544</w:t>
+            </w:r>
+          </w:p>
+        </w:tc>
+        <w:tc>
+          <w:tcPr>
+            <w:tcW w:w="16.66%" w:type="pct"/>
+            <w:tcBorders>
+              <w:top w:val="single" w:sz="0" w:space="0" w:color="FFFFFF"/>
+              <w:left w:val="single" w:sz="0" w:space="0" w:color="FFFFFF"/>
+              <w:right w:val="single" w:sz="0" w:space="0" w:color="FFFFFF"/>
+              <w:bottom w:val="single" w:sz="17" w:space="0" w:color="000000"/>
+            </w:tcBorders>
+          </w:tcPr>
+          <w:p>
+            <w:pPr>
+              <w:jc w:val="center"/>
+              <w:rPr>
+                <w:lang w:bidi="fa-IR"/>
+              </w:rPr>
+            </w:pPr>
+            <w:r>
+              <w:rPr>
+                <w:rFonts w:cs="B Nazanin"/>
+                <w:rtl/>
+                <w:lang w:bidi="fa-IR"/>
+              </w:rPr>
+              <w:t>29937</w:t>
+            </w:r>
+          </w:p>
+        </w:tc>
+        <w:tc>
+          <w:tcPr>
+            <w:tcW w:w="16.66%" w:type="pct"/>
+            <w:tcBorders>
+              <w:top w:val="single" w:sz="0" w:space="0" w:color="FFFFFF"/>
+              <w:left w:val="single" w:sz="0" w:space="0" w:color="FFFFFF"/>
+              <w:right w:val="single" w:sz="0" w:space="0" w:color="FFFFFF"/>
+              <w:bottom w:val="single" w:sz="17" w:space="0" w:color="000000"/>
+            </w:tcBorders>
+          </w:tcPr>
+          <w:p>
+            <w:pPr>
+              <w:jc w:val="center"/>
+              <w:rPr>
+                <w:lang w:bidi="fa-IR"/>
+              </w:rPr>
+            </w:pPr>
+            <w:r>
+              <w:rPr>
+                <w:rFonts w:cs="B Nazanin"/>
+                <w:rtl/>
+                <w:lang w:bidi="fa-IR"/>
+              </w:rPr>
+              <w:t>173076</w:t>
+            </w:r>
+          </w:p>
+        </w:tc>
+        <w:tc>
+          <w:tcPr>
+            <w:tcW w:w="20%" w:type="tcp"/>
+            <w:tcBorders>
+              <w:top w:val="single" w:sz="0" w:space="0" w:color="FFFFFF"/>
+              <w:left w:val="single" w:sz="0" w:space="0" w:color="FFFFFF"/>
+              <w:right w:val="single" w:sz="0" w:space="0" w:color="FFFFFF"/>
+              <w:bottom w:val="single" w:sz="17" w:space="0" w:color="000000"/>
+            </w:tcBorders>
+          </w:tcPr>
+          <w:p>
+            <w:pPr>
+              <w:jc w:val="center"/>
+              <w:rPr>
+                <w:lang w:bidi="fa-IR"/>
+              </w:rPr>
+            </w:pPr>
+            <w:r>
+              <w:rPr>
+                <w:rFonts w:cs="B Nazanin"/>
+                <w:rtl/>
+                <w:lang w:bidi="fa-IR"/>
+              </w:rPr>
+              <w:t>118531</w:t>
+            </w:r>
           </w:p>
         </w:tc>
       </w:tr>
     </w:tbl>
+    <w:p>
+      <w:pPr>
+        <w:rPr>
+          <w:rtl/>
+          <w:lang w:bidi="fa-IR"/>
+        </w:rPr>
+      </w:pPr>
+      <w:bookmarkStart w:id="0" w:name="_GoBack"/>
+      <w:bookmarkEnd w:id="0"/>
+    </w:p>
+    <w:sectPr>
+      <w:pgSz w:w="12240" w:h="15840"/>
+      <w:pgMar w:top="1440" w:right="1440" w:bottom="1440" w:left="1440" w:header="708" w:footer="708" w:gutter="0"/>
+      <w:cols w:space="708"/>
+      <w:docGrid w:linePitch="360"/>
+    </w:sectPr>
   </w:body>
 </w:document>
 </file>
@@ -298,8 +747,6 @@
     <w:rPrDefault>
       <w:rPr>
         <w:rFonts w:asciiTheme="minorHAnsi" w:eastAsiaTheme="minorHAnsi" w:hAnsiTheme="minorHAnsi" w:cstheme="minorBidi"/>
-        <w:sz w:val="22"/>
-        <w:szCs w:val="22"/>
         <w:lang w:val="en-US" w:eastAsia="en-US" w:bidi="ar-SA"/>
       </w:rPr>
     </w:rPrDefault>
@@ -692,24 +1139,6 @@
     <w:semiHidden/>
     <w:unhideWhenUsed/>
   </w:style>
-  <w:style w:type="table" w:styleId="TestTableStyle">
-    <w:name w:val="Test Table Style"/>
-    <w:basedOn w:val="TableNormal"/>
-    <w:tblPr>
-      <w:tblBorders>
-        <w:top w:val="single" w:sz="4" w:space="0" w:color="auto"/>
-        <w:bottom w:val="single" w:sz="4" w:space="0" w:color="auto"/>
-      </w:tblBorders>
-    </w:tblPr>
-    <w:tblStylePr w:type="firstRow">
-      <w:rPr>
-        <w:b/>
-      </w:rPr>
-      <w:tcPr>
-        <w:shd w:val="clear" w:color="auto" w:fill="ED1C24"/>
-      </w:tcPr>
-    </w:tblStylePr>
-  </w:style>
   <w:style w:type="table" w:default="1" w:styleId="TableNormal">
     <w:name w:val="Normal Table"/>
     <w:uiPriority w:val="99"/>

</xml_diff>

<commit_message>
#6 add font Note in file docx
</commit_message>
<xml_diff>
--- a/outTest/xmlToString.docx
+++ b/outTest/xmlToString.docx
@@ -132,6 +132,15 @@
               </w:rPr>
               <w:t>پزشک</w:t>
             </w:r>
+            <w:r>
+              <w:rPr>
+                <w:lang w:bidi="fa-IR"/>
+                <w:rtl/>
+                <w:rFonts w:cs="B Nazanin"/>
+                <w:vertAlign w:val="superscript"/>
+              </w:rPr>
+              <w:t>(1)</w:t>
+            </w:r>
           </w:p>
         </w:tc>
         <w:tc>
@@ -189,6 +198,15 @@
               </w:rPr>
               <w:t>سایر کارکنان</w:t>
             </w:r>
+            <w:r>
+              <w:rPr>
+                <w:lang w:bidi="fa-IR"/>
+                <w:rtl/>
+                <w:rFonts w:cs="B Nazanin"/>
+                <w:vertAlign w:val="superscript"/>
+              </w:rPr>
+              <w:t>(2)</w:t>
+            </w:r>
           </w:p>
         </w:tc>
       </w:tr>
@@ -602,13 +620,21 @@
     </w:tbl>
     <w:p>
       <w:pPr>
+        <w:jc w:val="right"/>
+      </w:pPr>
+      <w:r>
         <w:rPr>
           <w:rtl/>
           <w:lang w:bidi="fa-IR"/>
+          <w:rFonts w:cs="B Nazanin"/>
         </w:rPr>
-      </w:pPr>
-      <w:bookmarkStart w:id="0" w:name="_GoBack"/>
-      <w:bookmarkEnd w:id="0"/>
+        <w:t>1)</w:t>
+        <w:t xml:space="preserve"> </w:t>
+        <w:t>شامل پزشکان خارجی, دندانپزشک,داروساز ودامپزشک نیز می باشد .</w:t>
+        <w:br/>
+        <w:t>2)</w:t>
+        <w:t>کلیه کسانی که در گروه پزشکان و پیرا پزشکان قرار نگرفته اند اعم از کارکنان پشتیبانی,خدماتی و... را شامل  می شود.</w:t>
+      </w:r>
     </w:p>
     <w:sectPr>
       <w:pgSz w:w="12240" w:h="15840"/>

</xml_diff>

<commit_message>
#8 xmlbuilder for orginal table
</commit_message>
<xml_diff>
--- a/outTest/xmlToString.docx
+++ b/outTest/xmlToString.docx
@@ -5,98 +5,33 @@
     <w:tbl>
       <w:tblPr>
         <w:tblStyle w:val="TableGrid"/>
-        <w:bidiVisual/>
-        <w:tblW w:w="5000" w:type="pct"/>
+        <w:tblW w:w="0" w:type="auto"/>
         <w:tblLook w:val="04A0" w:firstRow="1" w:lastRow="0" w:firstColumn="1" w:lastColumn="0" w:noHBand="0" w:noVBand="1"/>
       </w:tblPr>
       <w:tblGrid>
-        <w:gridCol w:w="1875"/>
-        <w:gridCol w:w="2191"/>
-        <w:gridCol w:w="2292"/>
-        <w:gridCol w:w="1551"/>
-        <w:gridCol w:w="1441"/>
+        <w:gridCol w:w="4675"/>
+        <w:gridCol w:w="4675"/>
       </w:tblGrid>
       <w:tr>
-        <w:trPr>
-          <w:trHeight w:val="733"/>
-        </w:trPr>
         <w:tc>
           <w:tcPr>
-            <w:tcW w:w="1875" w:type="dxa"/>
-            <w:vMerge w:val="restart"/>
-          </w:tcPr>
-          <w:p>
-            <w:bookmarkStart w:id="0" w:name="_GoBack" w:colFirst="1" w:colLast="1"/>
-            <w:proofErr w:type="spellStart"/>
-            <w:r>
-              <w:t>milad</w:t>
-            </w:r>
-            <w:proofErr w:type="spellEnd"/>
-          </w:p>
-        </w:tc>
-        <w:tc>
-          <w:tcPr>
-            <w:tcW w:w="4483" w:type="dxa"/>
-            <w:gridSpan w:val="2"/>
+            <w:tcW w:w="4675" w:type="dxa"/>
           </w:tcPr>
           <w:p>
             <w:r>
-              <w:t>test2</w:t>
+              <w:t>milad</w:t>
             </w:r>
           </w:p>
         </w:tc>
         <w:tc>
           <w:tcPr>
-            <w:tcW w:w="1551" w:type="dxa"/>
-            <w:vMerge w:val="restart"/>
+            <w:tcW w:w="4675" w:type="dxa"/>
           </w:tcPr>
-          <w:p/>
-        </w:tc>
-        <w:tc>
-          <w:tcPr>
-            <w:tcW w:w="1441" w:type="dxa"/>
-            <w:vMerge w:val="restart"/>
-          </w:tcPr>
-          <w:p/>
-        </w:tc>
-      </w:tr>
-      <w:bookmarkEnd w:id="0"/>
-      <w:tr>
-        <w:trPr>
-          <w:trHeight w:val="778"/>
-        </w:trPr>
-        <w:tc>
-          <w:tcPr>
-            <w:tcW w:w="1875" w:type="dxa"/>
-            <w:vMerge/>
-          </w:tcPr>
-          <w:p/>
-        </w:tc>
-        <w:tc>
-          <w:tcPr>
-            <w:tcW w:w="2191" w:type="dxa"/>
-          </w:tcPr>
-          <w:p/>
-        </w:tc>
-        <w:tc>
-          <w:tcPr>
-            <w:tcW w:w="2292" w:type="dxa"/>
-          </w:tcPr>
-          <w:p/>
-        </w:tc>
-        <w:tc>
-          <w:tcPr>
-            <w:tcW w:w="1551" w:type="dxa"/>
-            <w:vMerge/>
-          </w:tcPr>
-          <w:p/>
-        </w:tc>
-        <w:tc>
-          <w:tcPr>
-            <w:tcW w:w="1441" w:type="dxa"/>
-            <w:vMerge/>
-          </w:tcPr>
-          <w:p/>
+          <w:p>
+            <w:r>
+              <w:t>reza</w:t>
+            </w:r>
+          </w:p>
         </w:tc>
       </w:tr>
     </w:tbl>

</xml_diff>

<commit_message>
#9 Create table merge cloumn
</commit_message>
<xml_diff>
--- a/outTest/xmlToString.docx
+++ b/outTest/xmlToString.docx
@@ -16,6 +16,30 @@
         <w:tc>
           <w:tcPr>
             <w:tcW w:w="4675" w:type="dxa"/>
+            <w:vMerge w:val="restart"/>
+          </w:tcPr>
+          <w:p>
+            <w:r>
+              <w:t>milad</w:t>
+            </w:r>
+          </w:p>
+        </w:tc>
+        <w:tc>
+          <w:tcPr>
+            <w:tcW w:w="4675" w:type="dxa"/>
+          </w:tcPr>
+          <w:p>
+            <w:r>
+              <w:t>reza</w:t>
+            </w:r>
+          </w:p>
+        </w:tc>
+      </w:tr>
+      <w:tr>
+        <w:tc>
+          <w:tcPr>
+            <w:tcW w:w="4675" w:type="dxa"/>
+            <w:vMerge/>
           </w:tcPr>
           <w:p>
             <w:r>

</xml_diff>

<commit_message>
#10 Create table merge row
</commit_message>
<xml_diff>
--- a/outTest/xmlToString.docx
+++ b/outTest/xmlToString.docx
@@ -16,21 +16,11 @@
         <w:tc>
           <w:tcPr>
             <w:tcW w:w="4675" w:type="dxa"/>
-            <w:vMerge w:val="restart"/>
+            <w:gridSpan w:val="2"/>
           </w:tcPr>
           <w:p>
             <w:r>
               <w:t>milad</w:t>
-            </w:r>
-          </w:p>
-        </w:tc>
-        <w:tc>
-          <w:tcPr>
-            <w:tcW w:w="4675" w:type="dxa"/>
-          </w:tcPr>
-          <w:p>
-            <w:r>
-              <w:t>reza</w:t>
             </w:r>
           </w:p>
         </w:tc>
@@ -39,7 +29,6 @@
         <w:tc>
           <w:tcPr>
             <w:tcW w:w="4675" w:type="dxa"/>
-            <w:vMerge/>
           </w:tcPr>
           <w:p>
             <w:r>

</xml_diff>